<commit_message>
Fix HDOS View command
</commit_message>
<xml_diff>
--- a/DiskUtility/Notes/Disk Image Utility 1.2a.docx
+++ b/DiskUtility/Notes/Disk Image Utility 1.2a.docx
@@ -1404,26 +1404,16 @@
         <w:t xml:space="preserve">Disk Image Utility </w:t>
       </w:r>
       <w:r>
-        <w:t xml:space="preserve">is designed to support using Flash Floppy or </w:t>
-      </w:r>
-      <w:proofErr w:type="spellStart"/>
-      <w:r>
-        <w:t>HxC</w:t>
-      </w:r>
-      <w:proofErr w:type="spellEnd"/>
-      <w:r>
-        <w:t xml:space="preserve"> flashed </w:t>
-      </w:r>
-      <w:proofErr w:type="spellStart"/>
-      <w:r>
-        <w:t>Gotek</w:t>
-      </w:r>
-      <w:proofErr w:type="spellEnd"/>
-      <w:r>
-        <w:t xml:space="preserve"> drives </w:t>
-      </w:r>
-      <w:r>
-        <w:t>with Heathkit 1980 era computers. It supports the native disk formats using IMG files and allows you to extract and add files from your PC to the disk image file. It currently supports CP/M and MS-DOS FAT 12 formats</w:t>
+        <w:t xml:space="preserve">is designed to support using Flash Floppy or HxC flashed Gotek drives </w:t>
+      </w:r>
+      <w:r>
+        <w:t>with Heathkit 1980 era computers. It supports the native disk formats using IMG files and allows you to extract and add files from your PC to the disk image file. It currently supports CP/M</w:t>
+      </w:r>
+      <w:r>
+        <w:t>, HDOS</w:t>
+      </w:r>
+      <w:r>
+        <w:t xml:space="preserve"> and MS-DOS FAT 12 formats</w:t>
       </w:r>
       <w:r>
         <w:t xml:space="preserve"> used by the H-8, H-89, and Z-100.</w:t>
@@ -1453,26 +1443,13 @@
         <w:t xml:space="preserve">Disk Image Utility </w:t>
       </w:r>
       <w:r>
-        <w:t xml:space="preserve">can also create blank disk images in several CP/M and MS-DOS formats which you can use in a Flash Floppy or </w:t>
-      </w:r>
-      <w:proofErr w:type="spellStart"/>
-      <w:r>
-        <w:t>HxC</w:t>
-      </w:r>
-      <w:proofErr w:type="spellEnd"/>
-      <w:r>
-        <w:t xml:space="preserve"> </w:t>
+        <w:t xml:space="preserve">can also create blank disk images in several CP/M and MS-DOS formats which you can use in a Flash Floppy or HxC </w:t>
       </w:r>
       <w:r>
         <w:t xml:space="preserve">flashed </w:t>
       </w:r>
-      <w:proofErr w:type="spellStart"/>
-      <w:r>
-        <w:t>Gotek</w:t>
-      </w:r>
-      <w:proofErr w:type="spellEnd"/>
-      <w:r>
-        <w:t xml:space="preserve">. </w:t>
+      <w:r>
+        <w:t xml:space="preserve">Gotek. </w:t>
       </w:r>
       <w:r>
         <w:t xml:space="preserve">Disk Image Utility </w:t>
@@ -1500,26 +1477,10 @@
         <w:t xml:space="preserve">an </w:t>
       </w:r>
       <w:r>
-        <w:t xml:space="preserve">H8D file to IMD since the </w:t>
-      </w:r>
-      <w:proofErr w:type="spellStart"/>
-      <w:r>
-        <w:t>HxC</w:t>
-      </w:r>
-      <w:proofErr w:type="spellEnd"/>
-      <w:r>
-        <w:t xml:space="preserve"> Floppy Emulator supports the H8D format. IMD formats are converted to IMG. IMG and H37 files are converted to IMD. H37 format is only included due to my work on the H8D Utility program. </w:t>
-      </w:r>
-      <w:r>
-        <w:t xml:space="preserve">Since working with IMG files and the Flash Floppy </w:t>
-      </w:r>
-      <w:proofErr w:type="spellStart"/>
-      <w:r>
-        <w:t>Gotek</w:t>
-      </w:r>
-      <w:proofErr w:type="spellEnd"/>
-      <w:r>
-        <w:t xml:space="preserve">, the H37 format is not really needed. </w:t>
+        <w:t xml:space="preserve">H8D file to IMD since the HxC Floppy Emulator supports the H8D format. IMD formats are converted to IMG. IMG and H37 files are converted to IMD. H37 format is only included due to my work on the H8D Utility program. </w:t>
+      </w:r>
+      <w:r>
+        <w:t xml:space="preserve">Since working with IMG files and the Flash Floppy Gotek, the H37 format is not really needed. </w:t>
       </w:r>
     </w:p>
     <w:p/>
@@ -4385,31 +4346,7 @@
     </w:p>
     <w:p>
       <w:r>
-        <w:t xml:space="preserve">Converts IMG and H37 files to IMD format. You can then use </w:t>
-      </w:r>
-      <w:proofErr w:type="spellStart"/>
-      <w:r>
-        <w:t>HxC</w:t>
-      </w:r>
-      <w:proofErr w:type="spellEnd"/>
-      <w:r>
-        <w:t xml:space="preserve"> Floppy Emulator to convert the image to HFE format for use on </w:t>
-      </w:r>
-      <w:proofErr w:type="spellStart"/>
-      <w:r>
-        <w:t>HxC</w:t>
-      </w:r>
-      <w:proofErr w:type="spellEnd"/>
-      <w:r>
-        <w:t xml:space="preserve"> flashed </w:t>
-      </w:r>
-      <w:proofErr w:type="spellStart"/>
-      <w:r>
-        <w:t>Gotek</w:t>
-      </w:r>
-      <w:proofErr w:type="spellEnd"/>
-      <w:r>
-        <w:t xml:space="preserve"> drives. Disk images need to end in DOS.IMG for </w:t>
+        <w:t xml:space="preserve">Converts IMG and H37 files to IMD format. You can then use HxC Floppy Emulator to convert the image to HFE format for use on HxC flashed Gotek drives. Disk images need to end in DOS.IMG for </w:t>
       </w:r>
       <w:r>
         <w:t xml:space="preserve">Disk Image Utility </w:t>
@@ -10708,13 +10645,8 @@
         </w:numPr>
         <w:ind w:left="360"/>
       </w:pPr>
-      <w:proofErr w:type="spellStart"/>
-      <w:r>
-        <w:t>Dunfield</w:t>
-      </w:r>
-      <w:proofErr w:type="spellEnd"/>
-      <w:r>
-        <w:t xml:space="preserve"> IMD files image skew matches physical disk. For an 800k disk, the first sector is 3.</w:t>
+      <w:r>
+        <w:t>Dunfield IMD files image skew matches physical disk. For an 800k disk, the first sector is 3.</w:t>
       </w:r>
     </w:p>
     <w:p>
@@ -10727,15 +10659,7 @@
         <w:ind w:left="360"/>
       </w:pPr>
       <w:r>
-        <w:t xml:space="preserve">H37 has skew of 3, sector 1 is first but in same order as </w:t>
-      </w:r>
-      <w:proofErr w:type="spellStart"/>
-      <w:r>
-        <w:t>Dunfield</w:t>
-      </w:r>
-      <w:proofErr w:type="spellEnd"/>
-      <w:r>
-        <w:t xml:space="preserve"> IMD</w:t>
+        <w:t>H37 has skew of 3, sector 1 is first but in same order as Dunfield IMD</w:t>
       </w:r>
     </w:p>
     <w:p>
@@ -10884,13 +10808,8 @@
           <w:numId w:val="1"/>
         </w:numPr>
       </w:pPr>
-      <w:proofErr w:type="spellStart"/>
-      <w:r>
-        <w:t>MessageBox</w:t>
-      </w:r>
-      <w:proofErr w:type="spellEnd"/>
-      <w:r>
-        <w:t xml:space="preserve"> Title Update. Changed Disk Utility to Disk Image Utility</w:t>
+      <w:r>
+        <w:t>MessageBox Title Update. Changed Disk Utility to Disk Image Utility</w:t>
       </w:r>
     </w:p>
     <w:p>
@@ -10999,13 +10918,8 @@
         </w:numPr>
       </w:pPr>
       <w:r>
-        <w:t xml:space="preserve">Supports both HDOS 3 and HDOS 2 </w:t>
-      </w:r>
-      <w:proofErr w:type="gramStart"/>
-      <w:r>
-        <w:t>disks</w:t>
-      </w:r>
-      <w:proofErr w:type="gramEnd"/>
+        <w:t>Supports both HDOS 3 and HDOS 2 disks</w:t>
+      </w:r>
     </w:p>
     <w:p>
       <w:pPr>
@@ -11040,13 +10954,8 @@
         </w:numPr>
       </w:pPr>
       <w:r>
-        <w:t xml:space="preserve">Added HDOS file </w:t>
-      </w:r>
-      <w:proofErr w:type="gramStart"/>
-      <w:r>
-        <w:t>delete</w:t>
-      </w:r>
-      <w:proofErr w:type="gramEnd"/>
+        <w:t>Added HDOS file delete</w:t>
+      </w:r>
     </w:p>
     <w:p>
       <w:pPr>

</xml_diff>

<commit_message>
Updated Readme.MD for version 1.2b
</commit_message>
<xml_diff>
--- a/DiskUtility/Notes/Disk Image Utility 1.2a.docx
+++ b/DiskUtility/Notes/Disk Image Utility 1.2a.docx
@@ -1,6 +1,6 @@
 
 <file path=word/document.xml><?xml version="1.0" encoding="utf-8"?>
-<w:document xmlns:wpc="http://schemas.microsoft.com/office/word/2010/wordprocessingCanvas" xmlns:cx="http://schemas.microsoft.com/office/drawing/2014/chartex" xmlns:cx1="http://schemas.microsoft.com/office/drawing/2015/9/8/chartex" xmlns:cx2="http://schemas.microsoft.com/office/drawing/2015/10/21/chartex" xmlns:cx3="http://schemas.microsoft.com/office/drawing/2016/5/9/chartex" xmlns:cx4="http://schemas.microsoft.com/office/drawing/2016/5/10/chartex" xmlns:cx5="http://schemas.microsoft.com/office/drawing/2016/5/11/chartex" xmlns:cx6="http://schemas.microsoft.com/office/drawing/2016/5/12/chartex" xmlns:cx7="http://schemas.microsoft.com/office/drawing/2016/5/13/chartex" xmlns:cx8="http://schemas.microsoft.com/office/drawing/2016/5/14/chartex" xmlns:mc="http://schemas.openxmlformats.org/markup-compatibility/2006" xmlns:aink="http://schemas.microsoft.com/office/drawing/2016/ink" xmlns:am3d="http://schemas.microsoft.com/office/drawing/2017/model3d" xmlns:o="urn:schemas-microsoft-com:office:office" xmlns:oel="http://schemas.microsoft.com/office/2019/extlst" xmlns:r="http://schemas.openxmlformats.org/officeDocument/2006/relationships" xmlns:m="http://schemas.openxmlformats.org/officeDocument/2006/math" xmlns:v="urn:schemas-microsoft-com:vml" xmlns:wp14="http://schemas.microsoft.com/office/word/2010/wordprocessingDrawing" xmlns:wp="http://schemas.openxmlformats.org/drawingml/2006/wordprocessingDrawing" xmlns:w10="urn:schemas-microsoft-com:office:word" xmlns:w="http://schemas.openxmlformats.org/wordprocessingml/2006/main" xmlns:w14="http://schemas.microsoft.com/office/word/2010/wordml" xmlns:w15="http://schemas.microsoft.com/office/word/2012/wordml" xmlns:w16cex="http://schemas.microsoft.com/office/word/2018/wordml/cex" xmlns:w16cid="http://schemas.microsoft.com/office/word/2016/wordml/cid" xmlns:w16="http://schemas.microsoft.com/office/word/2018/wordml" xmlns:w16du="http://schemas.microsoft.com/office/word/2023/wordml/word16du" xmlns:w16sdtdh="http://schemas.microsoft.com/office/word/2020/wordml/sdtdatahash" xmlns:w16se="http://schemas.microsoft.com/office/word/2015/wordml/symex" xmlns:wpg="http://schemas.microsoft.com/office/word/2010/wordprocessingGroup" xmlns:wpi="http://schemas.microsoft.com/office/word/2010/wordprocessingInk" xmlns:wne="http://schemas.microsoft.com/office/word/2006/wordml" xmlns:wps="http://schemas.microsoft.com/office/word/2010/wordprocessingShape" mc:Ignorable="w14 w15 w16se w16cid w16 w16cex w16sdtdh wp14">
+<w:document xmlns:wpc="http://schemas.microsoft.com/office/word/2010/wordprocessingCanvas" xmlns:cx="http://schemas.microsoft.com/office/drawing/2014/chartex" xmlns:cx1="http://schemas.microsoft.com/office/drawing/2015/9/8/chartex" xmlns:cx2="http://schemas.microsoft.com/office/drawing/2015/10/21/chartex" xmlns:cx3="http://schemas.microsoft.com/office/drawing/2016/5/9/chartex" xmlns:cx4="http://schemas.microsoft.com/office/drawing/2016/5/10/chartex" xmlns:cx5="http://schemas.microsoft.com/office/drawing/2016/5/11/chartex" xmlns:cx6="http://schemas.microsoft.com/office/drawing/2016/5/12/chartex" xmlns:cx7="http://schemas.microsoft.com/office/drawing/2016/5/13/chartex" xmlns:cx8="http://schemas.microsoft.com/office/drawing/2016/5/14/chartex" xmlns:mc="http://schemas.openxmlformats.org/markup-compatibility/2006" xmlns:aink="http://schemas.microsoft.com/office/drawing/2016/ink" xmlns:am3d="http://schemas.microsoft.com/office/drawing/2017/model3d" xmlns:o="urn:schemas-microsoft-com:office:office" xmlns:oel="http://schemas.microsoft.com/office/2019/extlst" xmlns:r="http://schemas.openxmlformats.org/officeDocument/2006/relationships" xmlns:m="http://schemas.openxmlformats.org/officeDocument/2006/math" xmlns:v="urn:schemas-microsoft-com:vml" xmlns:wp14="http://schemas.microsoft.com/office/word/2010/wordprocessingDrawing" xmlns:wp="http://schemas.openxmlformats.org/drawingml/2006/wordprocessingDrawing" xmlns:w10="urn:schemas-microsoft-com:office:word" xmlns:w="http://schemas.openxmlformats.org/wordprocessingml/2006/main" xmlns:w14="http://schemas.microsoft.com/office/word/2010/wordml" xmlns:w15="http://schemas.microsoft.com/office/word/2012/wordml" xmlns:w16cex="http://schemas.microsoft.com/office/word/2018/wordml/cex" xmlns:w16cid="http://schemas.microsoft.com/office/word/2016/wordml/cid" xmlns:w16="http://schemas.microsoft.com/office/word/2018/wordml" xmlns:w16sdtdh="http://schemas.microsoft.com/office/word/2020/wordml/sdtdatahash" xmlns:w16se="http://schemas.microsoft.com/office/word/2015/wordml/symex" xmlns:wpg="http://schemas.microsoft.com/office/word/2010/wordprocessingGroup" xmlns:wpi="http://schemas.microsoft.com/office/word/2010/wordprocessingInk" xmlns:wne="http://schemas.microsoft.com/office/word/2006/wordml" xmlns:wps="http://schemas.microsoft.com/office/word/2010/wordprocessingShape" mc:Ignorable="w14 w15 w16se w16cid w16 w16cex w16sdtdh wp14">
   <w:body>
     <w:p>
       <w:pPr>
@@ -1428,7 +1428,15 @@
         <w:t xml:space="preserve">want </w:t>
       </w:r>
       <w:r>
-        <w:t xml:space="preserve">to copy files between images you must first extract the file and then insert </w:t>
+        <w:t xml:space="preserve">to copy files between </w:t>
+      </w:r>
+      <w:proofErr w:type="gramStart"/>
+      <w:r>
+        <w:t>images</w:t>
+      </w:r>
+      <w:proofErr w:type="gramEnd"/>
+      <w:r>
+        <w:t xml:space="preserve"> you must first extract the file and then insert </w:t>
       </w:r>
       <w:r>
         <w:t>the file</w:t>
@@ -4076,7 +4084,15 @@
         <w:t xml:space="preserve">re selected, all file images are processed. </w:t>
       </w:r>
       <w:r>
-        <w:t>CP/M file lists show the user area and status flags for each file. MS-DOS files show the flags, date and time for each file. Sub-Directories are only supported one level deep</w:t>
+        <w:t xml:space="preserve">CP/M file lists show the user area and status flags for each file. MS-DOS files show the flags, </w:t>
+      </w:r>
+      <w:proofErr w:type="gramStart"/>
+      <w:r>
+        <w:t>date</w:t>
+      </w:r>
+      <w:proofErr w:type="gramEnd"/>
+      <w:r>
+        <w:t xml:space="preserve"> and time for each file. Sub-Directories are only supported one level deep</w:t>
       </w:r>
       <w:r>
         <w:t>. Files in a sub directory of a sub directory will not display and cannot be extracted.</w:t>
@@ -4240,7 +4256,15 @@
     </w:p>
     <w:p>
       <w:r>
-        <w:t xml:space="preserve">Displays the files in each disk image selected in the Disk Image List. If no images are selected, all images in the Disk Image List window are processed. The User Area and flags for each file is displayed for CP/M images. DOS files show the flags, date, and time. </w:t>
+        <w:t xml:space="preserve">Displays the files in each disk image selected in the Disk Image List. If no images are selected, all images in the Disk Image List window are processed. The User Area and flags for each file </w:t>
+      </w:r>
+      <w:proofErr w:type="gramStart"/>
+      <w:r>
+        <w:t>is</w:t>
+      </w:r>
+      <w:proofErr w:type="gramEnd"/>
+      <w:r>
+        <w:t xml:space="preserve"> displayed for CP/M images. DOS files show the flags, date, and time. </w:t>
       </w:r>
       <w:r>
         <w:t xml:space="preserve">Disk Image Utility </w:t>
@@ -4289,8 +4313,13 @@
     <w:p/>
     <w:p>
       <w:r>
-        <w:t>Extract does not currently support DOS IMD images</w:t>
-      </w:r>
+        <w:t xml:space="preserve">Extract does not currently support DOS IMD </w:t>
+      </w:r>
+      <w:proofErr w:type="gramStart"/>
+      <w:r>
+        <w:t>images</w:t>
+      </w:r>
+      <w:proofErr w:type="gramEnd"/>
     </w:p>
     <w:p/>
     <w:p>
@@ -4370,7 +4399,15 @@
     <w:p/>
     <w:p>
       <w:r>
-        <w:t>You will need to select Folder and the click Ok to rescan the folder to see the new files.</w:t>
+        <w:t xml:space="preserve">You will need to select Folder and </w:t>
+      </w:r>
+      <w:proofErr w:type="gramStart"/>
+      <w:r>
+        <w:t>the click</w:t>
+      </w:r>
+      <w:proofErr w:type="gramEnd"/>
+      <w:r>
+        <w:t xml:space="preserve"> Ok to rescan the folder to see the new files.</w:t>
       </w:r>
     </w:p>
     <w:p/>
@@ -4395,7 +4432,15 @@
     </w:p>
     <w:p>
       <w:r>
-        <w:t>Converts H8D files to IMG file format. The disk type byte at location 5 in sector 1 is updated to 0x60 to represent a 100k SS disk format. You will need to select Folder and the click Ok to rescan the folder.</w:t>
+        <w:t xml:space="preserve">Converts H8D files to IMG file format. The disk type byte at location 5 in sector 1 is updated to 0x60 to represent a 100k SS disk format. You will need to select Folder and </w:t>
+      </w:r>
+      <w:proofErr w:type="gramStart"/>
+      <w:r>
+        <w:t>the click</w:t>
+      </w:r>
+      <w:proofErr w:type="gramEnd"/>
+      <w:r>
+        <w:t xml:space="preserve"> Ok to rescan the folder.</w:t>
       </w:r>
     </w:p>
     <w:p/>
@@ -4452,8 +4497,21 @@
     </w:p>
     <w:p/>
     <w:p>
-      <w:r>
-        <w:t xml:space="preserve">In order to see the file in the Disk Image List window the left side, click the </w:t>
+      <w:proofErr w:type="gramStart"/>
+      <w:r>
+        <w:t>In order to</w:t>
+      </w:r>
+      <w:proofErr w:type="gramEnd"/>
+      <w:r>
+        <w:t xml:space="preserve"> see the file in the Disk Image List </w:t>
+      </w:r>
+      <w:proofErr w:type="gramStart"/>
+      <w:r>
+        <w:t>window</w:t>
+      </w:r>
+      <w:proofErr w:type="gramEnd"/>
+      <w:r>
+        <w:t xml:space="preserve"> the left side, click the </w:t>
       </w:r>
       <w:r>
         <w:rPr>
@@ -10701,8 +10759,13 @@
         <w:ind w:left="1800"/>
       </w:pPr>
       <w:r>
-        <w:t>Then convert to IMG</w:t>
-      </w:r>
+        <w:t xml:space="preserve">Then convert to </w:t>
+      </w:r>
+      <w:proofErr w:type="gramStart"/>
+      <w:r>
+        <w:t>IMG</w:t>
+      </w:r>
+      <w:proofErr w:type="gramEnd"/>
     </w:p>
     <w:p>
       <w:pPr>
@@ -10797,8 +10860,13 @@
         </w:numPr>
       </w:pPr>
       <w:r>
-        <w:t>Added IMG to IMD conversion</w:t>
-      </w:r>
+        <w:t xml:space="preserve">Added IMG to IMD </w:t>
+      </w:r>
+      <w:proofErr w:type="gramStart"/>
+      <w:r>
+        <w:t>conversion</w:t>
+      </w:r>
+      <w:proofErr w:type="gramEnd"/>
     </w:p>
     <w:p>
       <w:pPr>
@@ -10833,8 +10901,13 @@
         </w:numPr>
       </w:pPr>
       <w:r>
-        <w:t>Corrected program exception error when adding files</w:t>
-      </w:r>
+        <w:t xml:space="preserve">Corrected program exception error when adding </w:t>
+      </w:r>
+      <w:proofErr w:type="gramStart"/>
+      <w:r>
+        <w:t>files</w:t>
+      </w:r>
+      <w:proofErr w:type="gramEnd"/>
     </w:p>
     <w:p>
       <w:pPr>
@@ -10918,8 +10991,13 @@
         </w:numPr>
       </w:pPr>
       <w:r>
-        <w:t>Supports both HDOS 3 and HDOS 2 disks</w:t>
-      </w:r>
+        <w:t xml:space="preserve">Supports both HDOS 3 and HDOS 2 </w:t>
+      </w:r>
+      <w:proofErr w:type="gramStart"/>
+      <w:r>
+        <w:t>disks</w:t>
+      </w:r>
+      <w:proofErr w:type="gramEnd"/>
     </w:p>
     <w:p>
       <w:pPr>
@@ -10954,8 +11032,13 @@
         </w:numPr>
       </w:pPr>
       <w:r>
-        <w:t>Added HDOS file delete</w:t>
-      </w:r>
+        <w:t xml:space="preserve">Added HDOS file </w:t>
+      </w:r>
+      <w:proofErr w:type="gramStart"/>
+      <w:r>
+        <w:t>delete</w:t>
+      </w:r>
+      <w:proofErr w:type="gramEnd"/>
     </w:p>
     <w:p>
       <w:pPr>
@@ -10967,6 +11050,34 @@
       </w:pPr>
       <w:r>
         <w:t>Added support for .H37 files with disk information at the end of the file</w:t>
+      </w:r>
+      <w:r>
+        <w:t xml:space="preserve"> name.</w:t>
+      </w:r>
+    </w:p>
+    <w:p>
+      <w:pPr>
+        <w:pStyle w:val="ListParagraph"/>
+        <w:numPr>
+          <w:ilvl w:val="0"/>
+          <w:numId w:val="1"/>
+        </w:numPr>
+      </w:pPr>
+      <w:r>
+        <w:t>1.2b</w:t>
+      </w:r>
+    </w:p>
+    <w:p>
+      <w:pPr>
+        <w:pStyle w:val="ListParagraph"/>
+        <w:numPr>
+          <w:ilvl w:val="1"/>
+          <w:numId w:val="1"/>
+        </w:numPr>
+        <w:ind w:left="1080"/>
+      </w:pPr>
+      <w:r>
+        <w:t>Fixed bug in CP/M extract caused by added support for .H37 files.</w:t>
       </w:r>
     </w:p>
     <w:p>
@@ -11001,7 +11112,7 @@
 </file>
 
 <file path=word/endnotes.xml><?xml version="1.0" encoding="utf-8"?>
-<w:endnotes xmlns:wpc="http://schemas.microsoft.com/office/word/2010/wordprocessingCanvas" xmlns:cx="http://schemas.microsoft.com/office/drawing/2014/chartex" xmlns:cx1="http://schemas.microsoft.com/office/drawing/2015/9/8/chartex" xmlns:cx2="http://schemas.microsoft.com/office/drawing/2015/10/21/chartex" xmlns:cx3="http://schemas.microsoft.com/office/drawing/2016/5/9/chartex" xmlns:cx4="http://schemas.microsoft.com/office/drawing/2016/5/10/chartex" xmlns:cx5="http://schemas.microsoft.com/office/drawing/2016/5/11/chartex" xmlns:cx6="http://schemas.microsoft.com/office/drawing/2016/5/12/chartex" xmlns:cx7="http://schemas.microsoft.com/office/drawing/2016/5/13/chartex" xmlns:cx8="http://schemas.microsoft.com/office/drawing/2016/5/14/chartex" xmlns:mc="http://schemas.openxmlformats.org/markup-compatibility/2006" xmlns:aink="http://schemas.microsoft.com/office/drawing/2016/ink" xmlns:am3d="http://schemas.microsoft.com/office/drawing/2017/model3d" xmlns:o="urn:schemas-microsoft-com:office:office" xmlns:oel="http://schemas.microsoft.com/office/2019/extlst" xmlns:r="http://schemas.openxmlformats.org/officeDocument/2006/relationships" xmlns:m="http://schemas.openxmlformats.org/officeDocument/2006/math" xmlns:v="urn:schemas-microsoft-com:vml" xmlns:wp14="http://schemas.microsoft.com/office/word/2010/wordprocessingDrawing" xmlns:wp="http://schemas.openxmlformats.org/drawingml/2006/wordprocessingDrawing" xmlns:w10="urn:schemas-microsoft-com:office:word" xmlns:w="http://schemas.openxmlformats.org/wordprocessingml/2006/main" xmlns:w14="http://schemas.microsoft.com/office/word/2010/wordml" xmlns:w15="http://schemas.microsoft.com/office/word/2012/wordml" xmlns:w16cex="http://schemas.microsoft.com/office/word/2018/wordml/cex" xmlns:w16cid="http://schemas.microsoft.com/office/word/2016/wordml/cid" xmlns:w16="http://schemas.microsoft.com/office/word/2018/wordml" xmlns:w16du="http://schemas.microsoft.com/office/word/2023/wordml/word16du" xmlns:w16sdtdh="http://schemas.microsoft.com/office/word/2020/wordml/sdtdatahash" xmlns:w16se="http://schemas.microsoft.com/office/word/2015/wordml/symex" xmlns:wpg="http://schemas.microsoft.com/office/word/2010/wordprocessingGroup" xmlns:wpi="http://schemas.microsoft.com/office/word/2010/wordprocessingInk" xmlns:wne="http://schemas.microsoft.com/office/word/2006/wordml" xmlns:wps="http://schemas.microsoft.com/office/word/2010/wordprocessingShape" mc:Ignorable="w14 w15 w16se w16cid w16 w16cex w16sdtdh wp14">
+<w:endnotes xmlns:wpc="http://schemas.microsoft.com/office/word/2010/wordprocessingCanvas" xmlns:cx="http://schemas.microsoft.com/office/drawing/2014/chartex" xmlns:cx1="http://schemas.microsoft.com/office/drawing/2015/9/8/chartex" xmlns:cx2="http://schemas.microsoft.com/office/drawing/2015/10/21/chartex" xmlns:cx3="http://schemas.microsoft.com/office/drawing/2016/5/9/chartex" xmlns:cx4="http://schemas.microsoft.com/office/drawing/2016/5/10/chartex" xmlns:cx5="http://schemas.microsoft.com/office/drawing/2016/5/11/chartex" xmlns:cx6="http://schemas.microsoft.com/office/drawing/2016/5/12/chartex" xmlns:cx7="http://schemas.microsoft.com/office/drawing/2016/5/13/chartex" xmlns:cx8="http://schemas.microsoft.com/office/drawing/2016/5/14/chartex" xmlns:mc="http://schemas.openxmlformats.org/markup-compatibility/2006" xmlns:aink="http://schemas.microsoft.com/office/drawing/2016/ink" xmlns:am3d="http://schemas.microsoft.com/office/drawing/2017/model3d" xmlns:o="urn:schemas-microsoft-com:office:office" xmlns:oel="http://schemas.microsoft.com/office/2019/extlst" xmlns:r="http://schemas.openxmlformats.org/officeDocument/2006/relationships" xmlns:m="http://schemas.openxmlformats.org/officeDocument/2006/math" xmlns:v="urn:schemas-microsoft-com:vml" xmlns:wp14="http://schemas.microsoft.com/office/word/2010/wordprocessingDrawing" xmlns:wp="http://schemas.openxmlformats.org/drawingml/2006/wordprocessingDrawing" xmlns:w10="urn:schemas-microsoft-com:office:word" xmlns:w="http://schemas.openxmlformats.org/wordprocessingml/2006/main" xmlns:w14="http://schemas.microsoft.com/office/word/2010/wordml" xmlns:w15="http://schemas.microsoft.com/office/word/2012/wordml" xmlns:w16cex="http://schemas.microsoft.com/office/word/2018/wordml/cex" xmlns:w16cid="http://schemas.microsoft.com/office/word/2016/wordml/cid" xmlns:w16="http://schemas.microsoft.com/office/word/2018/wordml" xmlns:w16sdtdh="http://schemas.microsoft.com/office/word/2020/wordml/sdtdatahash" xmlns:w16se="http://schemas.microsoft.com/office/word/2015/wordml/symex" xmlns:wpg="http://schemas.microsoft.com/office/word/2010/wordprocessingGroup" xmlns:wpi="http://schemas.microsoft.com/office/word/2010/wordprocessingInk" xmlns:wne="http://schemas.microsoft.com/office/word/2006/wordml" xmlns:wps="http://schemas.microsoft.com/office/word/2010/wordprocessingShape" mc:Ignorable="w14 w15 w16se w16cid w16 w16cex w16sdtdh wp14">
   <w:endnote w:type="separator" w:id="-1">
     <w:p>
       <w:pPr>
@@ -11026,7 +11137,7 @@
 </file>
 
 <file path=word/footer1.xml><?xml version="1.0" encoding="utf-8"?>
-<w:ftr xmlns:wpc="http://schemas.microsoft.com/office/word/2010/wordprocessingCanvas" xmlns:cx="http://schemas.microsoft.com/office/drawing/2014/chartex" xmlns:cx1="http://schemas.microsoft.com/office/drawing/2015/9/8/chartex" xmlns:cx2="http://schemas.microsoft.com/office/drawing/2015/10/21/chartex" xmlns:cx3="http://schemas.microsoft.com/office/drawing/2016/5/9/chartex" xmlns:cx4="http://schemas.microsoft.com/office/drawing/2016/5/10/chartex" xmlns:cx5="http://schemas.microsoft.com/office/drawing/2016/5/11/chartex" xmlns:cx6="http://schemas.microsoft.com/office/drawing/2016/5/12/chartex" xmlns:cx7="http://schemas.microsoft.com/office/drawing/2016/5/13/chartex" xmlns:cx8="http://schemas.microsoft.com/office/drawing/2016/5/14/chartex" xmlns:mc="http://schemas.openxmlformats.org/markup-compatibility/2006" xmlns:aink="http://schemas.microsoft.com/office/drawing/2016/ink" xmlns:am3d="http://schemas.microsoft.com/office/drawing/2017/model3d" xmlns:o="urn:schemas-microsoft-com:office:office" xmlns:oel="http://schemas.microsoft.com/office/2019/extlst" xmlns:r="http://schemas.openxmlformats.org/officeDocument/2006/relationships" xmlns:m="http://schemas.openxmlformats.org/officeDocument/2006/math" xmlns:v="urn:schemas-microsoft-com:vml" xmlns:wp14="http://schemas.microsoft.com/office/word/2010/wordprocessingDrawing" xmlns:wp="http://schemas.openxmlformats.org/drawingml/2006/wordprocessingDrawing" xmlns:w10="urn:schemas-microsoft-com:office:word" xmlns:w="http://schemas.openxmlformats.org/wordprocessingml/2006/main" xmlns:w14="http://schemas.microsoft.com/office/word/2010/wordml" xmlns:w15="http://schemas.microsoft.com/office/word/2012/wordml" xmlns:w16cex="http://schemas.microsoft.com/office/word/2018/wordml/cex" xmlns:w16cid="http://schemas.microsoft.com/office/word/2016/wordml/cid" xmlns:w16="http://schemas.microsoft.com/office/word/2018/wordml" xmlns:w16du="http://schemas.microsoft.com/office/word/2023/wordml/word16du" xmlns:w16sdtdh="http://schemas.microsoft.com/office/word/2020/wordml/sdtdatahash" xmlns:w16se="http://schemas.microsoft.com/office/word/2015/wordml/symex" xmlns:wpg="http://schemas.microsoft.com/office/word/2010/wordprocessingGroup" xmlns:wpi="http://schemas.microsoft.com/office/word/2010/wordprocessingInk" xmlns:wne="http://schemas.microsoft.com/office/word/2006/wordml" xmlns:wps="http://schemas.microsoft.com/office/word/2010/wordprocessingShape" mc:Ignorable="w14 w15 w16se w16cid w16 w16cex w16sdtdh wp14">
+<w:ftr xmlns:wpc="http://schemas.microsoft.com/office/word/2010/wordprocessingCanvas" xmlns:cx="http://schemas.microsoft.com/office/drawing/2014/chartex" xmlns:cx1="http://schemas.microsoft.com/office/drawing/2015/9/8/chartex" xmlns:cx2="http://schemas.microsoft.com/office/drawing/2015/10/21/chartex" xmlns:cx3="http://schemas.microsoft.com/office/drawing/2016/5/9/chartex" xmlns:cx4="http://schemas.microsoft.com/office/drawing/2016/5/10/chartex" xmlns:cx5="http://schemas.microsoft.com/office/drawing/2016/5/11/chartex" xmlns:cx6="http://schemas.microsoft.com/office/drawing/2016/5/12/chartex" xmlns:cx7="http://schemas.microsoft.com/office/drawing/2016/5/13/chartex" xmlns:cx8="http://schemas.microsoft.com/office/drawing/2016/5/14/chartex" xmlns:mc="http://schemas.openxmlformats.org/markup-compatibility/2006" xmlns:aink="http://schemas.microsoft.com/office/drawing/2016/ink" xmlns:am3d="http://schemas.microsoft.com/office/drawing/2017/model3d" xmlns:o="urn:schemas-microsoft-com:office:office" xmlns:oel="http://schemas.microsoft.com/office/2019/extlst" xmlns:r="http://schemas.openxmlformats.org/officeDocument/2006/relationships" xmlns:m="http://schemas.openxmlformats.org/officeDocument/2006/math" xmlns:v="urn:schemas-microsoft-com:vml" xmlns:wp14="http://schemas.microsoft.com/office/word/2010/wordprocessingDrawing" xmlns:wp="http://schemas.openxmlformats.org/drawingml/2006/wordprocessingDrawing" xmlns:w10="urn:schemas-microsoft-com:office:word" xmlns:w="http://schemas.openxmlformats.org/wordprocessingml/2006/main" xmlns:w14="http://schemas.microsoft.com/office/word/2010/wordml" xmlns:w15="http://schemas.microsoft.com/office/word/2012/wordml" xmlns:w16cex="http://schemas.microsoft.com/office/word/2018/wordml/cex" xmlns:w16cid="http://schemas.microsoft.com/office/word/2016/wordml/cid" xmlns:w16="http://schemas.microsoft.com/office/word/2018/wordml" xmlns:w16sdtdh="http://schemas.microsoft.com/office/word/2020/wordml/sdtdatahash" xmlns:w16se="http://schemas.microsoft.com/office/word/2015/wordml/symex" xmlns:wpg="http://schemas.microsoft.com/office/word/2010/wordprocessingGroup" xmlns:wpi="http://schemas.microsoft.com/office/word/2010/wordprocessingInk" xmlns:wne="http://schemas.microsoft.com/office/word/2006/wordml" xmlns:wps="http://schemas.microsoft.com/office/word/2010/wordprocessingShape" mc:Ignorable="w14 w15 w16se w16cid w16 w16cex w16sdtdh wp14">
   <w:sdt>
     <w:sdtPr>
       <w:id w:val="2097206399"/>
@@ -11154,7 +11265,7 @@
 </file>
 
 <file path=word/footnotes.xml><?xml version="1.0" encoding="utf-8"?>
-<w:footnotes xmlns:wpc="http://schemas.microsoft.com/office/word/2010/wordprocessingCanvas" xmlns:cx="http://schemas.microsoft.com/office/drawing/2014/chartex" xmlns:cx1="http://schemas.microsoft.com/office/drawing/2015/9/8/chartex" xmlns:cx2="http://schemas.microsoft.com/office/drawing/2015/10/21/chartex" xmlns:cx3="http://schemas.microsoft.com/office/drawing/2016/5/9/chartex" xmlns:cx4="http://schemas.microsoft.com/office/drawing/2016/5/10/chartex" xmlns:cx5="http://schemas.microsoft.com/office/drawing/2016/5/11/chartex" xmlns:cx6="http://schemas.microsoft.com/office/drawing/2016/5/12/chartex" xmlns:cx7="http://schemas.microsoft.com/office/drawing/2016/5/13/chartex" xmlns:cx8="http://schemas.microsoft.com/office/drawing/2016/5/14/chartex" xmlns:mc="http://schemas.openxmlformats.org/markup-compatibility/2006" xmlns:aink="http://schemas.microsoft.com/office/drawing/2016/ink" xmlns:am3d="http://schemas.microsoft.com/office/drawing/2017/model3d" xmlns:o="urn:schemas-microsoft-com:office:office" xmlns:oel="http://schemas.microsoft.com/office/2019/extlst" xmlns:r="http://schemas.openxmlformats.org/officeDocument/2006/relationships" xmlns:m="http://schemas.openxmlformats.org/officeDocument/2006/math" xmlns:v="urn:schemas-microsoft-com:vml" xmlns:wp14="http://schemas.microsoft.com/office/word/2010/wordprocessingDrawing" xmlns:wp="http://schemas.openxmlformats.org/drawingml/2006/wordprocessingDrawing" xmlns:w10="urn:schemas-microsoft-com:office:word" xmlns:w="http://schemas.openxmlformats.org/wordprocessingml/2006/main" xmlns:w14="http://schemas.microsoft.com/office/word/2010/wordml" xmlns:w15="http://schemas.microsoft.com/office/word/2012/wordml" xmlns:w16cex="http://schemas.microsoft.com/office/word/2018/wordml/cex" xmlns:w16cid="http://schemas.microsoft.com/office/word/2016/wordml/cid" xmlns:w16="http://schemas.microsoft.com/office/word/2018/wordml" xmlns:w16du="http://schemas.microsoft.com/office/word/2023/wordml/word16du" xmlns:w16sdtdh="http://schemas.microsoft.com/office/word/2020/wordml/sdtdatahash" xmlns:w16se="http://schemas.microsoft.com/office/word/2015/wordml/symex" xmlns:wpg="http://schemas.microsoft.com/office/word/2010/wordprocessingGroup" xmlns:wpi="http://schemas.microsoft.com/office/word/2010/wordprocessingInk" xmlns:wne="http://schemas.microsoft.com/office/word/2006/wordml" xmlns:wps="http://schemas.microsoft.com/office/word/2010/wordprocessingShape" mc:Ignorable="w14 w15 w16se w16cid w16 w16cex w16sdtdh wp14">
+<w:footnotes xmlns:wpc="http://schemas.microsoft.com/office/word/2010/wordprocessingCanvas" xmlns:cx="http://schemas.microsoft.com/office/drawing/2014/chartex" xmlns:cx1="http://schemas.microsoft.com/office/drawing/2015/9/8/chartex" xmlns:cx2="http://schemas.microsoft.com/office/drawing/2015/10/21/chartex" xmlns:cx3="http://schemas.microsoft.com/office/drawing/2016/5/9/chartex" xmlns:cx4="http://schemas.microsoft.com/office/drawing/2016/5/10/chartex" xmlns:cx5="http://schemas.microsoft.com/office/drawing/2016/5/11/chartex" xmlns:cx6="http://schemas.microsoft.com/office/drawing/2016/5/12/chartex" xmlns:cx7="http://schemas.microsoft.com/office/drawing/2016/5/13/chartex" xmlns:cx8="http://schemas.microsoft.com/office/drawing/2016/5/14/chartex" xmlns:mc="http://schemas.openxmlformats.org/markup-compatibility/2006" xmlns:aink="http://schemas.microsoft.com/office/drawing/2016/ink" xmlns:am3d="http://schemas.microsoft.com/office/drawing/2017/model3d" xmlns:o="urn:schemas-microsoft-com:office:office" xmlns:oel="http://schemas.microsoft.com/office/2019/extlst" xmlns:r="http://schemas.openxmlformats.org/officeDocument/2006/relationships" xmlns:m="http://schemas.openxmlformats.org/officeDocument/2006/math" xmlns:v="urn:schemas-microsoft-com:vml" xmlns:wp14="http://schemas.microsoft.com/office/word/2010/wordprocessingDrawing" xmlns:wp="http://schemas.openxmlformats.org/drawingml/2006/wordprocessingDrawing" xmlns:w10="urn:schemas-microsoft-com:office:word" xmlns:w="http://schemas.openxmlformats.org/wordprocessingml/2006/main" xmlns:w14="http://schemas.microsoft.com/office/word/2010/wordml" xmlns:w15="http://schemas.microsoft.com/office/word/2012/wordml" xmlns:w16cex="http://schemas.microsoft.com/office/word/2018/wordml/cex" xmlns:w16cid="http://schemas.microsoft.com/office/word/2016/wordml/cid" xmlns:w16="http://schemas.microsoft.com/office/word/2018/wordml" xmlns:w16sdtdh="http://schemas.microsoft.com/office/word/2020/wordml/sdtdatahash" xmlns:w16se="http://schemas.microsoft.com/office/word/2015/wordml/symex" xmlns:wpg="http://schemas.microsoft.com/office/word/2010/wordprocessingGroup" xmlns:wpi="http://schemas.microsoft.com/office/word/2010/wordprocessingInk" xmlns:wne="http://schemas.microsoft.com/office/word/2006/wordml" xmlns:wps="http://schemas.microsoft.com/office/word/2010/wordprocessingShape" mc:Ignorable="w14 w15 w16se w16cid w16 w16cex w16sdtdh wp14">
   <w:footnote w:type="separator" w:id="-1">
     <w:p>
       <w:pPr>
@@ -11179,7 +11290,7 @@
 </file>
 
 <file path=word/numbering.xml><?xml version="1.0" encoding="utf-8"?>
-<w:numbering xmlns:wpc="http://schemas.microsoft.com/office/word/2010/wordprocessingCanvas" xmlns:cx="http://schemas.microsoft.com/office/drawing/2014/chartex" xmlns:cx1="http://schemas.microsoft.com/office/drawing/2015/9/8/chartex" xmlns:cx2="http://schemas.microsoft.com/office/drawing/2015/10/21/chartex" xmlns:cx3="http://schemas.microsoft.com/office/drawing/2016/5/9/chartex" xmlns:cx4="http://schemas.microsoft.com/office/drawing/2016/5/10/chartex" xmlns:cx5="http://schemas.microsoft.com/office/drawing/2016/5/11/chartex" xmlns:cx6="http://schemas.microsoft.com/office/drawing/2016/5/12/chartex" xmlns:cx7="http://schemas.microsoft.com/office/drawing/2016/5/13/chartex" xmlns:cx8="http://schemas.microsoft.com/office/drawing/2016/5/14/chartex" xmlns:mc="http://schemas.openxmlformats.org/markup-compatibility/2006" xmlns:aink="http://schemas.microsoft.com/office/drawing/2016/ink" xmlns:am3d="http://schemas.microsoft.com/office/drawing/2017/model3d" xmlns:o="urn:schemas-microsoft-com:office:office" xmlns:oel="http://schemas.microsoft.com/office/2019/extlst" xmlns:r="http://schemas.openxmlformats.org/officeDocument/2006/relationships" xmlns:m="http://schemas.openxmlformats.org/officeDocument/2006/math" xmlns:v="urn:schemas-microsoft-com:vml" xmlns:wp14="http://schemas.microsoft.com/office/word/2010/wordprocessingDrawing" xmlns:wp="http://schemas.openxmlformats.org/drawingml/2006/wordprocessingDrawing" xmlns:w10="urn:schemas-microsoft-com:office:word" xmlns:w="http://schemas.openxmlformats.org/wordprocessingml/2006/main" xmlns:w14="http://schemas.microsoft.com/office/word/2010/wordml" xmlns:w15="http://schemas.microsoft.com/office/word/2012/wordml" xmlns:w16cex="http://schemas.microsoft.com/office/word/2018/wordml/cex" xmlns:w16cid="http://schemas.microsoft.com/office/word/2016/wordml/cid" xmlns:w16="http://schemas.microsoft.com/office/word/2018/wordml" xmlns:w16du="http://schemas.microsoft.com/office/word/2023/wordml/word16du" xmlns:w16sdtdh="http://schemas.microsoft.com/office/word/2020/wordml/sdtdatahash" xmlns:w16se="http://schemas.microsoft.com/office/word/2015/wordml/symex" xmlns:wpg="http://schemas.microsoft.com/office/word/2010/wordprocessingGroup" xmlns:wpi="http://schemas.microsoft.com/office/word/2010/wordprocessingInk" xmlns:wne="http://schemas.microsoft.com/office/word/2006/wordml" xmlns:wps="http://schemas.microsoft.com/office/word/2010/wordprocessingShape" mc:Ignorable="w14 w15 w16se w16cid w16 w16cex w16sdtdh wp14">
+<w:numbering xmlns:wpc="http://schemas.microsoft.com/office/word/2010/wordprocessingCanvas" xmlns:cx="http://schemas.microsoft.com/office/drawing/2014/chartex" xmlns:cx1="http://schemas.microsoft.com/office/drawing/2015/9/8/chartex" xmlns:cx2="http://schemas.microsoft.com/office/drawing/2015/10/21/chartex" xmlns:cx3="http://schemas.microsoft.com/office/drawing/2016/5/9/chartex" xmlns:cx4="http://schemas.microsoft.com/office/drawing/2016/5/10/chartex" xmlns:cx5="http://schemas.microsoft.com/office/drawing/2016/5/11/chartex" xmlns:cx6="http://schemas.microsoft.com/office/drawing/2016/5/12/chartex" xmlns:cx7="http://schemas.microsoft.com/office/drawing/2016/5/13/chartex" xmlns:cx8="http://schemas.microsoft.com/office/drawing/2016/5/14/chartex" xmlns:mc="http://schemas.openxmlformats.org/markup-compatibility/2006" xmlns:aink="http://schemas.microsoft.com/office/drawing/2016/ink" xmlns:am3d="http://schemas.microsoft.com/office/drawing/2017/model3d" xmlns:o="urn:schemas-microsoft-com:office:office" xmlns:oel="http://schemas.microsoft.com/office/2019/extlst" xmlns:r="http://schemas.openxmlformats.org/officeDocument/2006/relationships" xmlns:m="http://schemas.openxmlformats.org/officeDocument/2006/math" xmlns:v="urn:schemas-microsoft-com:vml" xmlns:wp14="http://schemas.microsoft.com/office/word/2010/wordprocessingDrawing" xmlns:wp="http://schemas.openxmlformats.org/drawingml/2006/wordprocessingDrawing" xmlns:w10="urn:schemas-microsoft-com:office:word" xmlns:w="http://schemas.openxmlformats.org/wordprocessingml/2006/main" xmlns:w14="http://schemas.microsoft.com/office/word/2010/wordml" xmlns:w15="http://schemas.microsoft.com/office/word/2012/wordml" xmlns:w16cex="http://schemas.microsoft.com/office/word/2018/wordml/cex" xmlns:w16cid="http://schemas.microsoft.com/office/word/2016/wordml/cid" xmlns:w16="http://schemas.microsoft.com/office/word/2018/wordml" xmlns:w16sdtdh="http://schemas.microsoft.com/office/word/2020/wordml/sdtdatahash" xmlns:w16se="http://schemas.microsoft.com/office/word/2015/wordml/symex" xmlns:wpg="http://schemas.microsoft.com/office/word/2010/wordprocessingGroup" xmlns:wpi="http://schemas.microsoft.com/office/word/2010/wordprocessingInk" xmlns:wne="http://schemas.microsoft.com/office/word/2006/wordml" xmlns:wps="http://schemas.microsoft.com/office/word/2010/wordprocessingShape" mc:Ignorable="w14 w15 w16se w16cid w16 w16cex w16sdtdh wp14">
   <w:abstractNum w:abstractNumId="0" w15:restartNumberingAfterBreak="0">
     <w:nsid w:val="08000862"/>
     <w:multiLevelType w:val="hybridMultilevel"/>

</xml_diff>